<commit_message>
link closest point problem erbij
</commit_message>
<xml_diff>
--- a/opzet verslag.docx
+++ b/opzet verslag.docx
@@ -15,8 +15,17 @@
           <w:b/>
           <w:lang w:val="nl-NL"/>
         </w:rPr>
-        <w:t>Opzet verslag Amstelhaege</w:t>
-      </w:r>
+        <w:t xml:space="preserve">Opzet verslag </w:t>
+      </w:r>
+      <w:proofErr w:type="spellStart"/>
+      <w:r>
+        <w:rPr>
+          <w:b/>
+          <w:lang w:val="nl-NL"/>
+        </w:rPr>
+        <w:t>Amstelhaege</w:t>
+      </w:r>
+      <w:proofErr w:type="spellEnd"/>
     </w:p>
     <w:p>
       <w:pPr>
@@ -262,22 +271,48 @@
           <w:lang w:val="nl-NL"/>
         </w:rPr>
       </w:pPr>
-    </w:p>
-    <w:p>
-      <w:pPr>
-        <w:pStyle w:val="Geenafstand"/>
-        <w:rPr>
-          <w:lang w:val="nl-NL"/>
-        </w:rPr>
-      </w:pPr>
-      <w:r>
-        <w:rPr>
-          <w:lang w:val="nl-NL"/>
-        </w:rPr>
-        <w:t>Conclusie</w:t>
+      <w:r>
+        <w:rPr>
+          <w:lang w:val="nl-NL"/>
+        </w:rPr>
+        <w:tab/>
+      </w:r>
+      <w:r>
+        <w:rPr>
+          <w:lang w:val="nl-NL"/>
+        </w:rPr>
+        <w:tab/>
+      </w:r>
+      <w:r>
+        <w:rPr>
+          <w:lang w:val="nl-NL"/>
+        </w:rPr>
+        <w:t>https://en.wikipedia.org/wiki/Closest_pair_of_points_problem</w:t>
       </w:r>
       <w:bookmarkStart w:id="0" w:name="_GoBack"/>
       <w:bookmarkEnd w:id="0"/>
+    </w:p>
+    <w:p>
+      <w:pPr>
+        <w:pStyle w:val="Geenafstand"/>
+        <w:rPr>
+          <w:lang w:val="nl-NL"/>
+        </w:rPr>
+      </w:pPr>
+    </w:p>
+    <w:p>
+      <w:pPr>
+        <w:pStyle w:val="Geenafstand"/>
+        <w:rPr>
+          <w:lang w:val="nl-NL"/>
+        </w:rPr>
+      </w:pPr>
+      <w:r>
+        <w:rPr>
+          <w:lang w:val="nl-NL"/>
+        </w:rPr>
+        <w:t>Conclusie</w:t>
+      </w:r>
     </w:p>
     <w:p>
       <w:pPr>

</xml_diff>